<commit_message>
proposal changed and ppt file added
</commit_message>
<xml_diff>
--- a/proposal report.docx
+++ b/proposal report.docx
@@ -14,8 +14,24 @@
     </w:p>
     <w:p>
       <w:r>
-        <w:t>sdf</w:t>
+        <w:t>S</w:t>
       </w:r>
+      <w:r>
+        <w:t>df</w:t>
+      </w:r>
+    </w:p>
+    <w:p>
+      <w:r>
+        <w:t>Asdfasdkjfbkasdv</w:t>
+      </w:r>
+    </w:p>
+    <w:p>
+      <w:r>
+        <w:t>Asdfasdg</w:t>
+      </w:r>
+    </w:p>
+    <w:p/>
+    <w:p>
       <w:bookmarkStart w:id="0" w:name="_GoBack"/>
       <w:bookmarkEnd w:id="0"/>
     </w:p>

</xml_diff>